<commit_message>
change how to doc Signed-off-by: song.min@live.com <song.min@live.com>
</commit_message>
<xml_diff>
--- a/wrk-doc/How to disable optimization when building WRK for easily debug.docx
+++ b/wrk-doc/How to disable optimization when building WRK for easily debug.docx
@@ -1,11 +1,26 @@
 
 <file path=word/document.xml><?xml version="1.0" encoding="utf-8"?>
-<w:document xmlns:wpc="http://schemas.microsoft.com/office/word/2010/wordprocessingCanvas" xmlns:mc="http://schemas.openxmlformats.org/markup-compatibility/2006" xmlns:o="urn:schemas-microsoft-com:office:office" xmlns:r="http://schemas.openxmlformats.org/officeDocument/2006/relationships" xmlns:m="http://schemas.openxmlformats.org/officeDocument/2006/math" xmlns:v="urn:schemas-microsoft-com:vml" xmlns:wp14="http://schemas.microsoft.com/office/word/2010/wordprocessingDrawing" xmlns:wp="http://schemas.openxmlformats.org/drawingml/2006/wordprocessingDrawing" xmlns:w10="urn:schemas-microsoft-com:office:word" xmlns:w="http://schemas.openxmlformats.org/wordprocessingml/2006/main" xmlns:w14="http://schemas.microsoft.com/office/word/2010/wordml" xmlns:w15="http://schemas.microsoft.com/office/word/2012/wordml" xmlns:wpg="http://schemas.microsoft.com/office/word/2010/wordprocessingGroup" xmlns:wpi="http://schemas.microsoft.com/office/word/2010/wordprocessingInk" xmlns:wne="http://schemas.microsoft.com/office/word/2006/wordml" xmlns:wps="http://schemas.microsoft.com/office/word/2010/wordprocessingShape" mc:Ignorable="w14 w15 wp14">
+<w:document xmlns:wpc="http://schemas.microsoft.com/office/word/2010/wordprocessingCanvas" xmlns:cx="http://schemas.microsoft.com/office/drawing/2014/chartex" xmlns:cx1="http://schemas.microsoft.com/office/drawing/2015/9/8/chartex" xmlns:cx2="http://schemas.microsoft.com/office/drawing/2015/10/21/chartex" xmlns:cx3="http://schemas.microsoft.com/office/drawing/2016/5/9/chartex" xmlns:cx4="http://schemas.microsoft.com/office/drawing/2016/5/10/chartex" xmlns:cx5="http://schemas.microsoft.com/office/drawing/2016/5/11/chartex" xmlns:cx6="http://schemas.microsoft.com/office/drawing/2016/5/12/chartex" xmlns:cx7="http://schemas.microsoft.com/office/drawing/2016/5/13/chartex" xmlns:cx8="http://schemas.microsoft.com/office/drawing/2016/5/14/chartex" xmlns:mc="http://schemas.openxmlformats.org/markup-compatibility/2006" xmlns:aink="http://schemas.microsoft.com/office/drawing/2016/ink" xmlns:am3d="http://schemas.microsoft.com/office/drawing/2017/model3d" xmlns:o="urn:schemas-microsoft-com:office:office" xmlns:r="http://schemas.openxmlformats.org/officeDocument/2006/relationships" xmlns:m="http://schemas.openxmlformats.org/officeDocument/2006/math" xmlns:v="urn:schemas-microsoft-com:vml" xmlns:wp14="http://schemas.microsoft.com/office/word/2010/wordprocessingDrawing" xmlns:wp="http://schemas.openxmlformats.org/drawingml/2006/wordprocessingDrawing" xmlns:w10="urn:schemas-microsoft-com:office:word" xmlns:w="http://schemas.openxmlformats.org/wordprocessingml/2006/main" xmlns:w14="http://schemas.microsoft.com/office/word/2010/wordml" xmlns:w15="http://schemas.microsoft.com/office/word/2012/wordml" xmlns:w16cid="http://schemas.microsoft.com/office/word/2016/wordml/cid" xmlns:w16se="http://schemas.microsoft.com/office/word/2015/wordml/symex" xmlns:wpg="http://schemas.microsoft.com/office/word/2010/wordprocessingGroup" xmlns:wpi="http://schemas.microsoft.com/office/word/2010/wordprocessingInk" xmlns:wne="http://schemas.microsoft.com/office/word/2006/wordml" xmlns:wps="http://schemas.microsoft.com/office/word/2010/wordprocessingShape" mc:Ignorable="w14 w15 w16se w16cid wp14">
   <w:body>
     <w:p>
-      <w:r>
-        <w:t>How to disable optimization when building WRK for easily debug? I just tell ‘HOW TO’ but not tell ‘WHY’; if having tried to do so, you may already know ‘WHY’.</w:t>
-      </w:r>
+      <w:pPr>
+        <w:rPr>
+          <w:b/>
+        </w:rPr>
+      </w:pPr>
+      <w:r>
+        <w:rPr>
+          <w:b/>
+        </w:rPr>
+        <w:t>How to disable optimization when building WRK for easily debug</w:t>
+      </w:r>
+    </w:p>
+    <w:p>
+      <w:pPr>
+        <w:pBdr>
+          <w:bottom w:val="wave" w:sz="6" w:space="1" w:color="auto"/>
+        </w:pBdr>
+      </w:pPr>
     </w:p>
     <w:p/>
     <w:p>
@@ -26,79 +41,57 @@
       <w:pPr>
         <w:ind w:firstLine="720"/>
       </w:pPr>
-      <w:bookmarkStart w:id="0" w:name="_GoBack"/>
       <w:proofErr w:type="spellStart"/>
+      <w:r>
+        <w:t>targcopts</w:t>
+      </w:r>
+      <w:proofErr w:type="spellEnd"/>
+      <w:r>
+        <w:t xml:space="preserve"> = -Wp64 </w:t>
+      </w:r>
+      <w:r>
+        <w:rPr>
+          <w:b/>
+          <w:bCs/>
+          <w:color w:val="FF0000"/>
+        </w:rPr>
+        <w:t xml:space="preserve">-Zi -Od </w:t>
+      </w:r>
+      <w:r>
+        <w:t xml:space="preserve">-EHs-c- </w:t>
+      </w:r>
+      <w:r>
+        <w:rPr>
+          <w:b/>
+          <w:bCs/>
+          <w:color w:val="FF0000"/>
+        </w:rPr>
+        <w:t>/Od</w:t>
+      </w:r>
+      <w:r>
+        <w:t xml:space="preserve"> -Gs12288 -GL- -MT -U_MT</w:t>
+      </w:r>
+    </w:p>
+    <w:p>
+      <w:r>
+        <w:t xml:space="preserve">b)       Edit \BASE\NTOS\PERF\HOOKS.C, implement function </w:t>
+      </w:r>
       <w:proofErr w:type="gramStart"/>
       <w:r>
-        <w:t>targcopts</w:t>
-      </w:r>
-      <w:proofErr w:type="spellEnd"/>
+        <w:rPr>
+          <w:b/>
+          <w:bCs/>
+          <w:color w:val="FF0000"/>
+        </w:rPr>
+        <w:t>abs(</w:t>
+      </w:r>
       <w:proofErr w:type="gramEnd"/>
       <w:r>
-        <w:t xml:space="preserve"> = -Wp64 </w:t>
-      </w:r>
-      <w:r>
         <w:rPr>
           <w:b/>
           <w:bCs/>
           <w:color w:val="FF0000"/>
         </w:rPr>
-        <w:t>-</w:t>
-      </w:r>
-      <w:proofErr w:type="spellStart"/>
-      <w:r>
-        <w:rPr>
-          <w:b/>
-          <w:bCs/>
-          <w:color w:val="FF0000"/>
-        </w:rPr>
-        <w:t>Zi</w:t>
-      </w:r>
-      <w:proofErr w:type="spellEnd"/>
-      <w:r>
-        <w:rPr>
-          <w:b/>
-          <w:bCs/>
-          <w:color w:val="FF0000"/>
-        </w:rPr>
-        <w:t xml:space="preserve"> -Od </w:t>
-      </w:r>
-      <w:r>
-        <w:t xml:space="preserve">-EHs-c- </w:t>
-      </w:r>
-      <w:r>
-        <w:rPr>
-          <w:b/>
-          <w:bCs/>
-          <w:color w:val="FF0000"/>
-        </w:rPr>
-        <w:t>/Od</w:t>
-      </w:r>
-      <w:r>
-        <w:t xml:space="preserve"> -Gs12288 -GL- -MT -U_MT</w:t>
-      </w:r>
-    </w:p>
-    <w:bookmarkEnd w:id="0"/>
-    <w:p>
-      <w:r>
-        <w:t xml:space="preserve">b)       Edit \BASE\NTOS\PERF\HOOKS.C, implement function </w:t>
-      </w:r>
-      <w:proofErr w:type="gramStart"/>
-      <w:r>
-        <w:rPr>
-          <w:b/>
-          <w:bCs/>
-          <w:color w:val="FF0000"/>
-        </w:rPr>
-        <w:t>abs(</w:t>
-      </w:r>
-      <w:proofErr w:type="gramEnd"/>
-      <w:r>
-        <w:rPr>
-          <w:b/>
-          <w:bCs/>
-          <w:color w:val="FF0000"/>
-        </w:rPr>
         <w:t>…)</w:t>
       </w:r>
       <w:r>
@@ -111,7 +104,7 @@
           <w:noProof/>
         </w:rPr>
         <w:drawing>
-          <wp:inline distT="0" distB="0" distL="0" distR="0" wp14:anchorId="43A7B91E">
+          <wp:inline distT="0" distB="0" distL="0" distR="0" wp14:anchorId="052221B0" wp14:editId="09730B9F">
             <wp:extent cx="11635588" cy="3611880"/>
             <wp:effectExtent l="0" t="0" r="4445" b="7620"/>
             <wp:docPr id="751941300" name="picture"/>
@@ -174,6 +167,18 @@
         <w:t xml:space="preserve"> amd64=’</w:t>
       </w:r>
     </w:p>
+    <w:p>
+      <w:r>
+        <w:br w:type="page"/>
+      </w:r>
+    </w:p>
+    <w:p>
+      <w:pPr>
+        <w:pBdr>
+          <w:bottom w:val="wave" w:sz="6" w:space="1" w:color="auto"/>
+        </w:pBdr>
+      </w:pPr>
+    </w:p>
     <w:p/>
     <w:p>
       <w:r>
@@ -233,135 +238,140 @@
       </w:r>
       <w:proofErr w:type="spellEnd"/>
       <w:r>
-        <w:t xml:space="preserve"> = -</w:t>
+        <w:t xml:space="preserve"> = -Gm- -</w:t>
       </w:r>
       <w:proofErr w:type="spellStart"/>
       <w:r>
-        <w:t>Gm</w:t>
+        <w:t>Gz</w:t>
       </w:r>
       <w:proofErr w:type="spellEnd"/>
       <w:r>
-        <w:t>- -</w:t>
+        <w:t xml:space="preserve"> -GX- -G6 -Ze -Gi- -</w:t>
       </w:r>
       <w:proofErr w:type="spellStart"/>
       <w:r>
-        <w:t>Gz</w:t>
+        <w:t>QIfdiv</w:t>
       </w:r>
       <w:proofErr w:type="spellEnd"/>
       <w:r>
-        <w:t xml:space="preserve"> -GX- -G6 -</w:t>
+        <w:t xml:space="preserve">- </w:t>
+      </w:r>
+      <w:r>
+        <w:rPr>
+          <w:b/>
+          <w:bCs/>
+          <w:color w:val="FF0000"/>
+        </w:rPr>
+        <w:t xml:space="preserve">-Zi -Od </w:t>
+      </w:r>
+      <w:r>
+        <w:t>-Oy-</w:t>
+      </w:r>
+    </w:p>
+    <w:p>
+      <w:r>
+        <w:t xml:space="preserve">5)       Copy </w:t>
+      </w:r>
+      <w:r>
+        <w:rPr>
+          <w:b/>
+          <w:bCs/>
+          <w:color w:val="FF0000"/>
+        </w:rPr>
+        <w:t xml:space="preserve">bitmap.obj </w:t>
+      </w:r>
+      <w:r>
+        <w:t>to \BASE\NTOS\RTL\BUILD\OBJI386\</w:t>
+      </w:r>
+      <w:r>
+        <w:rPr>
+          <w:b/>
+          <w:bCs/>
+          <w:color w:val="FF0000"/>
+        </w:rPr>
+        <w:t>bitmap.obj</w:t>
+      </w:r>
+    </w:p>
+    <w:p>
+      <w:r>
+        <w:t>6)       Build with command ‘</w:t>
       </w:r>
       <w:proofErr w:type="spellStart"/>
       <w:r>
-        <w:t>Ze</w:t>
+        <w:t>nmake</w:t>
       </w:r>
       <w:proofErr w:type="spellEnd"/>
       <w:r>
-        <w:t xml:space="preserve"> -</w:t>
+        <w:t xml:space="preserve"> –</w:t>
       </w:r>
       <w:proofErr w:type="spellStart"/>
       <w:r>
-        <w:t>Gi</w:t>
+        <w:t>nologo</w:t>
       </w:r>
       <w:proofErr w:type="spellEnd"/>
       <w:r>
-        <w:t>- -</w:t>
+        <w:t xml:space="preserve"> x86=’</w:t>
+      </w:r>
+    </w:p>
+    <w:p/>
+    <w:p>
+      <w:pPr>
+        <w:rPr>
+          <w:b/>
+        </w:rPr>
+      </w:pPr>
+      <w:r>
+        <w:rPr>
+          <w:b/>
+        </w:rPr>
+        <w:t>NOTE:</w:t>
+      </w:r>
+      <w:bookmarkStart w:id="0" w:name="_GoBack"/>
+      <w:bookmarkEnd w:id="0"/>
+    </w:p>
+    <w:p>
+      <w:r>
+        <w:t xml:space="preserve">I have modified </w:t>
       </w:r>
       <w:proofErr w:type="spellStart"/>
       <w:r>
-        <w:t>QIfdiv</w:t>
+        <w:rPr>
+          <w:b/>
+          <w:bCs/>
+          <w:color w:val="FF0000"/>
+        </w:rPr>
+        <w:t>bitmap</w:t>
+      </w:r>
+      <w:r>
+        <w:rPr>
+          <w:b/>
+          <w:bCs/>
+          <w:color w:val="FF0000"/>
+        </w:rPr>
+        <w:t>.c</w:t>
       </w:r>
       <w:proofErr w:type="spellEnd"/>
       <w:r>
-        <w:t xml:space="preserve">- </w:t>
-      </w:r>
-      <w:r>
-        <w:rPr>
-          <w:b/>
-          <w:bCs/>
-          <w:color w:val="FF0000"/>
-        </w:rPr>
-        <w:t>-</w:t>
-      </w:r>
-      <w:proofErr w:type="spellStart"/>
-      <w:r>
-        <w:rPr>
-          <w:b/>
-          <w:bCs/>
-          <w:color w:val="FF0000"/>
-        </w:rPr>
-        <w:t>Zi</w:t>
-      </w:r>
-      <w:proofErr w:type="spellEnd"/>
-      <w:r>
-        <w:rPr>
-          <w:b/>
-          <w:bCs/>
-          <w:color w:val="FF0000"/>
-        </w:rPr>
-        <w:t xml:space="preserve"> -Od </w:t>
-      </w:r>
-      <w:r>
-        <w:t>-</w:t>
-      </w:r>
-      <w:proofErr w:type="spellStart"/>
-      <w:r>
-        <w:t>Oy</w:t>
-      </w:r>
-      <w:proofErr w:type="spellEnd"/>
-      <w:r>
-        <w:t>-</w:t>
-      </w:r>
-    </w:p>
-    <w:p>
-      <w:r>
-        <w:t xml:space="preserve">5)       Copy </w:t>
-      </w:r>
-      <w:r>
-        <w:rPr>
-          <w:b/>
-          <w:bCs/>
-          <w:color w:val="FF0000"/>
-        </w:rPr>
-        <w:t xml:space="preserve">bitmap.obj </w:t>
-      </w:r>
-      <w:r>
-        <w:t>to \BASE\NTOS\RTL\BUILD\OBJI386\</w:t>
-      </w:r>
-      <w:r>
-        <w:rPr>
-          <w:b/>
-          <w:bCs/>
-          <w:color w:val="FF0000"/>
-        </w:rPr>
-        <w:t>bitmap.obj</w:t>
-      </w:r>
-    </w:p>
-    <w:p>
-      <w:r>
-        <w:t>6)       Build with command ‘</w:t>
-      </w:r>
-      <w:proofErr w:type="spellStart"/>
-      <w:r>
-        <w:t>nmake</w:t>
-      </w:r>
-      <w:proofErr w:type="spellEnd"/>
-      <w:r>
-        <w:t xml:space="preserve"> –</w:t>
-      </w:r>
-      <w:proofErr w:type="spellStart"/>
-      <w:r>
-        <w:t>nologo</w:t>
-      </w:r>
-      <w:proofErr w:type="spellEnd"/>
-      <w:r>
-        <w:t xml:space="preserve"> x86=’</w:t>
-      </w:r>
+        <w:t>, only step 4 and 6 is needed</w:t>
+      </w:r>
+      <w:r>
+        <w:t xml:space="preserve"> now</w:t>
+      </w:r>
+      <w:r>
+        <w:t>.</w:t>
+      </w:r>
+    </w:p>
+    <w:p>
+      <w:pPr>
+        <w:pBdr>
+          <w:bottom w:val="wave" w:sz="6" w:space="1" w:color="auto"/>
+        </w:pBdr>
+      </w:pPr>
     </w:p>
     <w:p/>
     <w:p>
       <w:r>
-        <w:t>I debugged AMD64 WRK with optimization off in 64bit win03sp2, it worked fine. Good luck!</w:t>
+        <w:t xml:space="preserve">I debugged AMD64 WRK with optimization off in 64bit win03sp2, it worked fine. </w:t>
       </w:r>
     </w:p>
     <w:p/>
@@ -376,7 +386,7 @@
 </file>
 
 <file path=word/styles.xml><?xml version="1.0" encoding="utf-8"?>
-<w:styles xmlns:mc="http://schemas.openxmlformats.org/markup-compatibility/2006" xmlns:r="http://schemas.openxmlformats.org/officeDocument/2006/relationships" xmlns:w="http://schemas.openxmlformats.org/wordprocessingml/2006/main" xmlns:w14="http://schemas.microsoft.com/office/word/2010/wordml" xmlns:w15="http://schemas.microsoft.com/office/word/2012/wordml" mc:Ignorable="w14 w15">
+<w:styles xmlns:mc="http://schemas.openxmlformats.org/markup-compatibility/2006" xmlns:r="http://schemas.openxmlformats.org/officeDocument/2006/relationships" xmlns:w="http://schemas.openxmlformats.org/wordprocessingml/2006/main" xmlns:w14="http://schemas.microsoft.com/office/word/2010/wordml" xmlns:w15="http://schemas.microsoft.com/office/word/2012/wordml" xmlns:w16cid="http://schemas.microsoft.com/office/word/2016/wordml/cid" xmlns:w16se="http://schemas.microsoft.com/office/word/2015/wordml/symex" mc:Ignorable="w14 w15 w16se w16cid">
   <w:docDefaults>
     <w:rPrDefault>
       <w:rPr>
@@ -392,7 +402,7 @@
       </w:pPr>
     </w:pPrDefault>
   </w:docDefaults>
-  <w:latentStyles w:defLockedState="0" w:defUIPriority="99" w:defSemiHidden="0" w:defUnhideWhenUsed="0" w:defQFormat="0" w:count="371">
+  <w:latentStyles w:defLockedState="0" w:defUIPriority="99" w:defSemiHidden="0" w:defUnhideWhenUsed="0" w:defQFormat="0" w:count="376">
     <w:lsdException w:name="Normal" w:uiPriority="0" w:qFormat="1"/>
     <w:lsdException w:name="heading 1" w:uiPriority="9" w:qFormat="1"/>
     <w:lsdException w:name="heading 2" w:semiHidden="1" w:uiPriority="9" w:unhideWhenUsed="1" w:qFormat="1"/>
@@ -498,7 +508,6 @@
     <w:lsdException w:name="HTML Sample" w:semiHidden="1" w:unhideWhenUsed="1"/>
     <w:lsdException w:name="HTML Typewriter" w:semiHidden="1" w:unhideWhenUsed="1"/>
     <w:lsdException w:name="HTML Variable" w:semiHidden="1" w:unhideWhenUsed="1"/>
-    <w:lsdException w:name="Normal Table" w:semiHidden="1" w:unhideWhenUsed="1"/>
     <w:lsdException w:name="annotation subject" w:semiHidden="1" w:unhideWhenUsed="1"/>
     <w:lsdException w:name="No List" w:semiHidden="1" w:unhideWhenUsed="1"/>
     <w:lsdException w:name="Outline List 1" w:semiHidden="1" w:unhideWhenUsed="1"/>
@@ -541,11 +550,8 @@
     <w:lsdException w:name="Table Contemporary" w:semiHidden="1" w:unhideWhenUsed="1"/>
     <w:lsdException w:name="Table Elegant" w:semiHidden="1" w:unhideWhenUsed="1"/>
     <w:lsdException w:name="Table Professional" w:semiHidden="1" w:unhideWhenUsed="1"/>
-    <w:lsdException w:name="Table Subtle 1" w:semiHidden="1" w:unhideWhenUsed="1"/>
     <w:lsdException w:name="Table Subtle 2" w:semiHidden="1" w:unhideWhenUsed="1"/>
     <w:lsdException w:name="Table Web 1" w:semiHidden="1" w:unhideWhenUsed="1"/>
-    <w:lsdException w:name="Table Web 2" w:semiHidden="1" w:unhideWhenUsed="1"/>
-    <w:lsdException w:name="Table Web 3" w:semiHidden="1" w:unhideWhenUsed="1"/>
     <w:lsdException w:name="Balloon Text" w:semiHidden="1" w:unhideWhenUsed="1"/>
     <w:lsdException w:name="Table Grid" w:uiPriority="59"/>
     <w:lsdException w:name="Table Theme" w:semiHidden="1" w:unhideWhenUsed="1"/>
@@ -764,6 +770,11 @@
     <w:lsdException w:name="List Table 5 Dark Accent 6" w:uiPriority="50"/>
     <w:lsdException w:name="List Table 6 Colorful Accent 6" w:uiPriority="51"/>
     <w:lsdException w:name="List Table 7 Colorful Accent 6" w:uiPriority="52"/>
+    <w:lsdException w:name="Mention" w:semiHidden="1" w:unhideWhenUsed="1"/>
+    <w:lsdException w:name="Smart Hyperlink" w:semiHidden="1" w:unhideWhenUsed="1"/>
+    <w:lsdException w:name="Hashtag" w:semiHidden="1" w:unhideWhenUsed="1"/>
+    <w:lsdException w:name="Unresolved Mention" w:semiHidden="1" w:unhideWhenUsed="1"/>
+    <w:lsdException w:name="Smart Link" w:semiHidden="1" w:unhideWhenUsed="1"/>
   </w:latentStyles>
   <w:style w:type="paragraph" w:default="1" w:styleId="Normal">
     <w:name w:val="Normal"/>

</xml_diff>